<commit_message>
added admin remove vehicle function
</commit_message>
<xml_diff>
--- a/notes/Capstone Project.docx
+++ b/notes/Capstone Project.docx
@@ -30,6 +30,28 @@
         <w:t>Register/Login (tentative have)</w:t>
       </w:r>
     </w:p>
+    <w:p>
+      <w:pPr>
+        <w:pStyle w:val="ListParagraph"/>
+        <w:numPr>
+          <w:ilvl w:val="1"/>
+          <w:numId w:val="21"/>
+        </w:numPr>
+      </w:pPr>
+      <w:r>
+        <w:t xml:space="preserve">3 – </w:t>
+      </w:r>
+      <w:proofErr w:type="spellStart"/>
+      <w:proofErr w:type="gramStart"/>
+      <w:r>
+        <w:t>admin,customer</w:t>
+      </w:r>
+      <w:proofErr w:type="spellEnd"/>
+      <w:proofErr w:type="gramEnd"/>
+      <w:r>
+        <w:t xml:space="preserve">, public </w:t>
+      </w:r>
+    </w:p>
     <w:p/>
     <w:p>
       <w:pPr>
@@ -47,12 +69,27 @@
       <w:pPr>
         <w:pStyle w:val="ListParagraph"/>
         <w:numPr>
+          <w:ilvl w:val="1"/>
+          <w:numId w:val="21"/>
+        </w:numPr>
+      </w:pPr>
+      <w:r>
+        <w:t>customer</w:t>
+      </w:r>
+    </w:p>
+    <w:p>
+      <w:pPr>
+        <w:pStyle w:val="ListParagraph"/>
+        <w:numPr>
           <w:ilvl w:val="0"/>
           <w:numId w:val="21"/>
         </w:numPr>
       </w:pPr>
       <w:r>
-        <w:t>Get available vehicles</w:t>
+        <w:t>Add</w:t>
+      </w:r>
+      <w:r>
+        <w:t>,</w:t>
       </w:r>
     </w:p>
     <w:p>
@@ -64,16 +101,9 @@
         </w:numPr>
       </w:pPr>
       <w:r>
-        <w:t>Add</w:t>
-      </w:r>
-      <w:r>
-        <w:t>,</w:t>
-      </w:r>
-      <w:r>
-        <w:t xml:space="preserve"> delete vehicle – admin features</w:t>
-      </w:r>
-    </w:p>
-    <w:p/>
+        <w:t>--------------------------------</w:t>
+      </w:r>
+    </w:p>
     <w:p>
       <w:pPr>
         <w:pStyle w:val="ListParagraph"/>
@@ -83,7 +113,16 @@
         </w:numPr>
       </w:pPr>
       <w:r>
-        <w:t>Reserving a vehicle</w:t>
+        <w:t>delete vehicle – admin features</w:t>
+      </w:r>
+      <w:r>
+        <w:t xml:space="preserve"> (add on)</w:t>
+      </w:r>
+    </w:p>
+    <w:p/>
+    <w:p>
+      <w:r>
+        <w:t>-------------------------------------------------------------------------------------------------</w:t>
       </w:r>
     </w:p>
     <w:p>
@@ -95,7 +134,15 @@
         </w:numPr>
       </w:pPr>
       <w:r>
-        <w:t>Make payment</w:t>
+        <w:t>Get available vehicles</w:t>
+      </w:r>
+      <w:r>
+        <w:t xml:space="preserve"> (transaction)</w:t>
+      </w:r>
+    </w:p>
+    <w:p>
+      <w:r>
+        <w:t>---------------------------------------------</w:t>
       </w:r>
     </w:p>
     <w:p>
@@ -107,7 +154,10 @@
         </w:numPr>
       </w:pPr>
       <w:r>
-        <w:t>Rent</w:t>
+        <w:t>Reserving a vehicle</w:t>
+      </w:r>
+      <w:r>
+        <w:t xml:space="preserve"> (transaction)</w:t>
       </w:r>
     </w:p>
     <w:p>
@@ -119,7 +169,26 @@
         </w:numPr>
       </w:pPr>
       <w:r>
-        <w:t>Return</w:t>
+        <w:t>Make payment</w:t>
+      </w:r>
+      <w:r>
+        <w:t xml:space="preserve"> (</w:t>
+      </w:r>
+      <w:proofErr w:type="spellStart"/>
+      <w:r>
+        <w:t>uid</w:t>
+      </w:r>
+      <w:proofErr w:type="spellEnd"/>
+      <w:r>
+        <w:t xml:space="preserve">, deduct, </w:t>
+      </w:r>
+      <w:proofErr w:type="spellStart"/>
+      <w:r>
+        <w:t>updatetransation</w:t>
+      </w:r>
+      <w:proofErr w:type="spellEnd"/>
+      <w:r>
+        <w:t>)</w:t>
       </w:r>
     </w:p>
     <w:p>
@@ -131,14 +200,345 @@
         </w:numPr>
       </w:pPr>
       <w:r>
+        <w:t>Rent</w:t>
+      </w:r>
+      <w:r>
+        <w:t xml:space="preserve"> (</w:t>
+      </w:r>
+    </w:p>
+    <w:p>
+      <w:pPr>
+        <w:pStyle w:val="ListParagraph"/>
+        <w:numPr>
+          <w:ilvl w:val="1"/>
+          <w:numId w:val="21"/>
+        </w:numPr>
+      </w:pPr>
+      <w:r>
+        <w:t xml:space="preserve">At page </w:t>
+      </w:r>
+      <w:r>
+        <w:t>my bookings</w:t>
+      </w:r>
+      <w:r>
+        <w:t>,</w:t>
+      </w:r>
+    </w:p>
+    <w:p>
+      <w:pPr>
+        <w:pStyle w:val="ListParagraph"/>
+        <w:numPr>
+          <w:ilvl w:val="1"/>
+          <w:numId w:val="21"/>
+        </w:numPr>
+      </w:pPr>
+      <w:r>
+        <w:t xml:space="preserve">Start </w:t>
+      </w:r>
+      <w:proofErr w:type="spellStart"/>
+      <w:r>
+        <w:t>odo</w:t>
+      </w:r>
+      <w:proofErr w:type="spellEnd"/>
+      <w:r>
+        <w:t>, status = rent</w:t>
+      </w:r>
+    </w:p>
+    <w:p>
+      <w:pPr>
+        <w:pStyle w:val="ListParagraph"/>
+        <w:numPr>
+          <w:ilvl w:val="0"/>
+          <w:numId w:val="21"/>
+        </w:numPr>
+      </w:pPr>
+      <w:r>
+        <w:t>Return</w:t>
+      </w:r>
+      <w:r>
+        <w:t xml:space="preserve"> (</w:t>
+      </w:r>
+    </w:p>
+    <w:p>
+      <w:pPr>
+        <w:pStyle w:val="ListParagraph"/>
+        <w:numPr>
+          <w:ilvl w:val="1"/>
+          <w:numId w:val="21"/>
+        </w:numPr>
+      </w:pPr>
+      <w:r>
+        <w:t xml:space="preserve">At page </w:t>
+      </w:r>
+      <w:r>
+        <w:t>my bookings</w:t>
+      </w:r>
+      <w:r>
+        <w:t>,</w:t>
+      </w:r>
+    </w:p>
+    <w:p>
+      <w:pPr>
+        <w:pStyle w:val="ListParagraph"/>
+        <w:numPr>
+          <w:ilvl w:val="1"/>
+          <w:numId w:val="21"/>
+        </w:numPr>
+      </w:pPr>
+      <w:r>
+        <w:t xml:space="preserve">End time, end </w:t>
+      </w:r>
+      <w:proofErr w:type="spellStart"/>
+      <w:r>
+        <w:t>odo</w:t>
+      </w:r>
+      <w:proofErr w:type="spellEnd"/>
+      <w:r>
+        <w:t xml:space="preserve">, </w:t>
+      </w:r>
+    </w:p>
+    <w:p>
+      <w:pPr>
+        <w:pStyle w:val="ListParagraph"/>
+        <w:numPr>
+          <w:ilvl w:val="0"/>
+          <w:numId w:val="21"/>
+        </w:numPr>
+      </w:pPr>
+      <w:r>
+        <w:rPr>
+          <w:noProof/>
+        </w:rPr>
+        <mc:AlternateContent>
+          <mc:Choice Requires="wpi">
+            <w:drawing>
+              <wp:anchor distT="0" distB="0" distL="114300" distR="114300" simplePos="0" relativeHeight="251698176" behindDoc="0" locked="0" layoutInCell="1" allowOverlap="1" wp14:anchorId="099032F6" wp14:editId="09F6CFB8">
+                <wp:simplePos x="0" y="0"/>
+                <wp:positionH relativeFrom="column">
+                  <wp:posOffset>1561725</wp:posOffset>
+                </wp:positionH>
+                <wp:positionV relativeFrom="paragraph">
+                  <wp:posOffset>36970</wp:posOffset>
+                </wp:positionV>
+                <wp:extent cx="360" cy="360"/>
+                <wp:effectExtent l="38100" t="38100" r="57150" b="57150"/>
+                <wp:wrapNone/>
+                <wp:docPr id="39" name="Ink 39"/>
+                <wp:cNvGraphicFramePr/>
+                <a:graphic xmlns:a="http://schemas.openxmlformats.org/drawingml/2006/main">
+                  <a:graphicData uri="http://schemas.microsoft.com/office/word/2010/wordprocessingInk">
+                    <w14:contentPart bwMode="auto" r:id="rId8">
+                      <w14:nvContentPartPr>
+                        <w14:cNvContentPartPr/>
+                      </w14:nvContentPartPr>
+                      <w14:xfrm>
+                        <a:off x="0" y="0"/>
+                        <a:ext cx="360" cy="360"/>
+                      </w14:xfrm>
+                    </w14:contentPart>
+                  </a:graphicData>
+                </a:graphic>
+              </wp:anchor>
+            </w:drawing>
+          </mc:Choice>
+          <mc:Fallback>
+            <w:pict>
+              <v:shapetype w14:anchorId="5935445A" id="_x0000_t75" coordsize="21600,21600" o:spt="75" o:preferrelative="t" path="m@4@5l@4@11@9@11@9@5xe" filled="f" stroked="f">
+                <v:stroke joinstyle="miter"/>
+                <v:formulas>
+                  <v:f eqn="if lineDrawn pixelLineWidth 0"/>
+                  <v:f eqn="sum @0 1 0"/>
+                  <v:f eqn="sum 0 0 @1"/>
+                  <v:f eqn="prod @2 1 2"/>
+                  <v:f eqn="prod @3 21600 pixelWidth"/>
+                  <v:f eqn="prod @3 21600 pixelHeight"/>
+                  <v:f eqn="sum @0 0 1"/>
+                  <v:f eqn="prod @6 1 2"/>
+                  <v:f eqn="prod @7 21600 pixelWidth"/>
+                  <v:f eqn="sum @8 21600 0"/>
+                  <v:f eqn="prod @7 21600 pixelHeight"/>
+                  <v:f eqn="sum @10 21600 0"/>
+                </v:formulas>
+                <v:path o:extrusionok="f" gradientshapeok="t" o:connecttype="rect"/>
+                <o:lock v:ext="edit" aspectratio="t"/>
+              </v:shapetype>
+              <v:shape id="Ink 39" o:spid="_x0000_s1026" type="#_x0000_t75" style="position:absolute;margin-left:122.25pt;margin-top:2.2pt;width:1.45pt;height:1.45pt;z-index:251698176;visibility:visible;mso-wrap-style:square;mso-wrap-distance-left:9pt;mso-wrap-distance-top:0;mso-wrap-distance-right:9pt;mso-wrap-distance-bottom:0;mso-position-horizontal:absolute;mso-position-horizontal-relative:text;mso-position-vertical:absolute;mso-position-vertical-relative:text" o:gfxdata="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">
+                <v:imagedata r:id="rId9" o:title=""/>
+              </v:shape>
+            </w:pict>
+          </mc:Fallback>
+        </mc:AlternateContent>
+      </w:r>
+      <w:r>
         <w:t>Cance</w:t>
       </w:r>
       <w:r>
         <w:t>l</w:t>
+      </w:r>
+      <w:r>
+        <w:t xml:space="preserve"> (</w:t>
+      </w:r>
+    </w:p>
+    <w:p>
+      <w:r>
+        <w:t xml:space="preserve">Transaction </w:t>
+      </w:r>
+      <w:proofErr w:type="spellStart"/>
+      <w:r>
+        <w:t>db</w:t>
+      </w:r>
+      <w:proofErr w:type="spellEnd"/>
+    </w:p>
+    <w:p>
+      <w:pPr>
+        <w:pStyle w:val="ListParagraph"/>
+        <w:numPr>
+          <w:ilvl w:val="0"/>
+          <w:numId w:val="21"/>
+        </w:numPr>
+      </w:pPr>
+      <w:r>
+        <w:t>Id</w:t>
+      </w:r>
+    </w:p>
+    <w:p>
+      <w:pPr>
+        <w:pStyle w:val="ListParagraph"/>
+        <w:numPr>
+          <w:ilvl w:val="0"/>
+          <w:numId w:val="21"/>
+        </w:numPr>
+      </w:pPr>
+      <w:proofErr w:type="spellStart"/>
+      <w:r>
+        <w:t>Uid</w:t>
+      </w:r>
+      <w:proofErr w:type="spellEnd"/>
+    </w:p>
+    <w:p>
+      <w:pPr>
+        <w:pStyle w:val="ListParagraph"/>
+        <w:numPr>
+          <w:ilvl w:val="0"/>
+          <w:numId w:val="21"/>
+        </w:numPr>
+      </w:pPr>
+      <w:r>
+        <w:t>Vid</w:t>
+      </w:r>
+    </w:p>
+    <w:p>
+      <w:pPr>
+        <w:pStyle w:val="ListParagraph"/>
+        <w:numPr>
+          <w:ilvl w:val="0"/>
+          <w:numId w:val="21"/>
+        </w:numPr>
+      </w:pPr>
+      <w:r>
+        <w:t>Start time</w:t>
+      </w:r>
+    </w:p>
+    <w:p>
+      <w:pPr>
+        <w:pStyle w:val="ListParagraph"/>
+        <w:numPr>
+          <w:ilvl w:val="0"/>
+          <w:numId w:val="21"/>
+        </w:numPr>
+      </w:pPr>
+      <w:r>
+        <w:t>Duration</w:t>
+      </w:r>
+    </w:p>
+    <w:p>
+      <w:pPr>
+        <w:pStyle w:val="ListParagraph"/>
+        <w:numPr>
+          <w:ilvl w:val="0"/>
+          <w:numId w:val="21"/>
+        </w:numPr>
+      </w:pPr>
+      <w:r>
+        <w:t>End time</w:t>
+      </w:r>
+    </w:p>
+    <w:p>
+      <w:pPr>
+        <w:pStyle w:val="ListParagraph"/>
+        <w:numPr>
+          <w:ilvl w:val="0"/>
+          <w:numId w:val="21"/>
+        </w:numPr>
+      </w:pPr>
+      <w:r>
+        <w:t xml:space="preserve">Start </w:t>
+      </w:r>
+      <w:proofErr w:type="spellStart"/>
+      <w:r>
+        <w:t>odo</w:t>
+      </w:r>
+      <w:proofErr w:type="spellEnd"/>
+    </w:p>
+    <w:p>
+      <w:pPr>
+        <w:pStyle w:val="ListParagraph"/>
+        <w:numPr>
+          <w:ilvl w:val="0"/>
+          <w:numId w:val="21"/>
+        </w:numPr>
+      </w:pPr>
+      <w:r>
+        <w:t xml:space="preserve">End </w:t>
+      </w:r>
+      <w:proofErr w:type="spellStart"/>
+      <w:r>
+        <w:t>odo</w:t>
+      </w:r>
+      <w:proofErr w:type="spellEnd"/>
+    </w:p>
+    <w:p>
+      <w:pPr>
+        <w:pStyle w:val="ListParagraph"/>
+        <w:numPr>
+          <w:ilvl w:val="0"/>
+          <w:numId w:val="21"/>
+        </w:numPr>
+      </w:pPr>
+      <w:r>
+        <w:t>State: [</w:t>
+      </w:r>
+      <w:r>
+        <w:rPr>
+          <w:highlight w:val="yellow"/>
+        </w:rPr>
+        <w:t>reserved</w:t>
+      </w:r>
+      <w:r>
+        <w:t>, confirmed, rent, returned]</w:t>
+      </w:r>
+    </w:p>
+    <w:p>
+      <w:r>
+        <w:t xml:space="preserve">Vehicle </w:t>
+      </w:r>
+      <w:proofErr w:type="spellStart"/>
+      <w:proofErr w:type="gramStart"/>
+      <w:r>
+        <w:t>db</w:t>
+      </w:r>
+      <w:proofErr w:type="spellEnd"/>
+      <w:r>
+        <w:t xml:space="preserve"> :</w:t>
+      </w:r>
+      <w:proofErr w:type="gramEnd"/>
+      <w:r>
+        <w:t xml:space="preserve"> build up</w:t>
       </w:r>
     </w:p>
     <w:p/>
     <w:p/>
+    <w:p/>
     <w:p>
       <w:r>
         <w:t>Additional Feature:</w:t>
@@ -191,6 +591,65 @@
       <w:r>
         <w:t>Vehicle on service</w:t>
       </w:r>
+    </w:p>
+    <w:p>
+      <w:r>
+        <w:rPr>
+          <w:noProof/>
+        </w:rPr>
+        <mc:AlternateContent>
+          <mc:Choice Requires="wpi">
+            <w:drawing>
+              <wp:anchor distT="0" distB="0" distL="114300" distR="114300" simplePos="0" relativeHeight="251697152" behindDoc="0" locked="0" layoutInCell="1" allowOverlap="1" wp14:anchorId="54F614EB" wp14:editId="7B97A75F">
+                <wp:simplePos x="0" y="0"/>
+                <wp:positionH relativeFrom="column">
+                  <wp:posOffset>-88265</wp:posOffset>
+                </wp:positionH>
+                <wp:positionV relativeFrom="paragraph">
+                  <wp:posOffset>-752475</wp:posOffset>
+                </wp:positionV>
+                <wp:extent cx="4514215" cy="8392160"/>
+                <wp:effectExtent l="38100" t="38100" r="57785" b="46990"/>
+                <wp:wrapNone/>
+                <wp:docPr id="38" name="Ink 38"/>
+                <wp:cNvGraphicFramePr/>
+                <a:graphic xmlns:a="http://schemas.openxmlformats.org/drawingml/2006/main">
+                  <a:graphicData uri="http://schemas.microsoft.com/office/word/2010/wordprocessingInk">
+                    <w14:contentPart bwMode="auto" r:id="rId10">
+                      <w14:nvContentPartPr>
+                        <w14:cNvContentPartPr/>
+                      </w14:nvContentPartPr>
+                      <w14:xfrm>
+                        <a:off x="0" y="0"/>
+                        <a:ext cx="4514215" cy="8392160"/>
+                      </w14:xfrm>
+                    </w14:contentPart>
+                  </a:graphicData>
+                </a:graphic>
+              </wp:anchor>
+            </w:drawing>
+          </mc:Choice>
+          <mc:Fallback>
+            <w:pict>
+              <v:shape w14:anchorId="03ABA6E3" id="Ink 38" o:spid="_x0000_s1026" type="#_x0000_t75" style="position:absolute;margin-left:-7.65pt;margin-top:-59.95pt;width:356.85pt;height:662.2pt;z-index:251697152;visibility:visible;mso-wrap-style:square;mso-wrap-distance-left:9pt;mso-wrap-distance-top:0;mso-wrap-distance-right:9pt;mso-wrap-distance-bottom:0;mso-position-horizontal:absolute;mso-position-horizontal-relative:text;mso-position-vertical:absolute;mso-position-vertical-relative:text" o:gfxdata="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">
+                <v:imagedata r:id="rId11" o:title=""/>
+              </v:shape>
+            </w:pict>
+          </mc:Fallback>
+        </mc:AlternateContent>
+      </w:r>
+      <w:r>
+        <w:br w:type="page"/>
+      </w:r>
+    </w:p>
+    <w:p>
+      <w:pPr>
+        <w:pStyle w:val="ListParagraph"/>
+        <w:numPr>
+          <w:ilvl w:val="0"/>
+          <w:numId w:val="21"/>
+        </w:numPr>
+      </w:pPr>
     </w:p>
     <w:p/>
     <w:p/>
@@ -334,7 +793,6 @@
         </w:numPr>
       </w:pPr>
       <w:r>
-        <w:lastRenderedPageBreak/>
         <w:t xml:space="preserve">updates transaction (transaction) </w:t>
       </w:r>
       <w:r>
@@ -546,6 +1004,7 @@
         </w:numPr>
       </w:pPr>
       <w:r>
+        <w:lastRenderedPageBreak/>
         <w:t>view</w:t>
       </w:r>
       <w:r>
@@ -823,7 +1282,6 @@
         </w:numPr>
       </w:pPr>
       <w:r>
-        <w:lastRenderedPageBreak/>
         <w:t>Input: booking id</w:t>
       </w:r>
       <w:r>
@@ -1170,6 +1628,7 @@
         </w:numPr>
       </w:pPr>
       <w:r>
+        <w:lastRenderedPageBreak/>
         <w:t xml:space="preserve">Returns: all available vehicles with cost of rental </w:t>
       </w:r>
     </w:p>
@@ -1353,7 +1812,6 @@
     <w:p>
       <w:proofErr w:type="gramStart"/>
       <w:r>
-        <w:lastRenderedPageBreak/>
         <w:t>Transactions</w:t>
       </w:r>
       <w:proofErr w:type="gramEnd"/>
@@ -1603,6 +2061,7 @@
     </w:p>
     <w:p>
       <w:r>
+        <w:lastRenderedPageBreak/>
         <w:t xml:space="preserve">There are 3 types, vehicle, transaction, </w:t>
       </w:r>
     </w:p>
@@ -1872,7 +2331,6 @@
           <w:p>
             <w:proofErr w:type="spellStart"/>
             <w:r>
-              <w:lastRenderedPageBreak/>
               <w:t>removeVehicle</w:t>
             </w:r>
             <w:proofErr w:type="spellEnd"/>
@@ -2441,6 +2899,7 @@
           <w:p>
             <w:proofErr w:type="spellStart"/>
             <w:r>
+              <w:lastRenderedPageBreak/>
               <w:t>InsuranceEnd</w:t>
             </w:r>
             <w:proofErr w:type="spellEnd"/>
@@ -3276,6 +3735,7 @@
                 <w:sz w:val="28"/>
                 <w:szCs w:val="28"/>
               </w:rPr>
+              <w:lastRenderedPageBreak/>
               <w:t>Customers</w:t>
             </w:r>
           </w:p>
@@ -4449,7 +4909,6 @@
               </w:numPr>
             </w:pPr>
             <w:r>
-              <w:lastRenderedPageBreak/>
               <w:t>Update mileage end</w:t>
             </w:r>
           </w:p>
@@ -4474,7 +4933,6 @@
           </w:tcPr>
           <w:p>
             <w:r>
-              <w:lastRenderedPageBreak/>
               <w:t>Penalise(duration)</w:t>
             </w:r>
           </w:p>
@@ -4558,7 +5016,7 @@
         <w:rFonts w:ascii="Calibri" w:eastAsiaTheme="minorHAnsi" w:hAnsi="Calibri" w:cs="Calibri" w:hint="default"/>
       </w:rPr>
     </w:lvl>
-    <w:lvl w:ilvl="1" w:tplc="48090003" w:tentative="1">
+    <w:lvl w:ilvl="1" w:tplc="48090003">
       <w:start w:val="1"/>
       <w:numFmt w:val="bullet"/>
       <w:lvlText w:val="o"/>
@@ -7055,6 +7513,85 @@
 </w:styles>
 </file>
 
+<file path=word/ink/ink1.xml><?xml version="1.0" encoding="utf-8"?>
+<inkml:ink xmlns:inkml="http://www.w3.org/2003/InkML">
+  <inkml:definitions>
+    <inkml:context xml:id="ctx0">
+      <inkml:inkSource xml:id="inkSrc0">
+        <inkml:traceFormat>
+          <inkml:channel name="X" type="integer" min="-2.14748E9" max="2.14748E9" units="cm"/>
+          <inkml:channel name="Y" type="integer" min="-2.14748E9" max="2.14748E9" units="cm"/>
+        </inkml:traceFormat>
+        <inkml:channelProperties>
+          <inkml:channelProperty channel="X" name="resolution" value="1000" units="1/cm"/>
+          <inkml:channelProperty channel="Y" name="resolution" value="1000" units="1/cm"/>
+        </inkml:channelProperties>
+      </inkml:inkSource>
+      <inkml:timestamp xml:id="ts0" timeString="2021-09-06T15:32:19.484"/>
+    </inkml:context>
+    <inkml:brush xml:id="br0">
+      <inkml:brushProperty name="width" value="0.05" units="cm"/>
+      <inkml:brushProperty name="height" value="0.05" units="cm"/>
+      <inkml:brushProperty name="ignorePressure" value="1"/>
+    </inkml:brush>
+  </inkml:definitions>
+  <inkml:trace contextRef="#ctx0" brushRef="#br0">1 0</inkml:trace>
+</inkml:ink>
+</file>
+
+<file path=word/ink/ink2.xml><?xml version="1.0" encoding="utf-8"?>
+<inkml:ink xmlns:inkml="http://www.w3.org/2003/InkML">
+  <inkml:definitions>
+    <inkml:context xml:id="ctx0">
+      <inkml:inkSource xml:id="inkSrc0">
+        <inkml:traceFormat>
+          <inkml:channel name="X" type="integer" min="-2.14748E9" max="2.14748E9" units="cm"/>
+          <inkml:channel name="Y" type="integer" min="-2.14748E9" max="2.14748E9" units="cm"/>
+        </inkml:traceFormat>
+        <inkml:channelProperties>
+          <inkml:channelProperty channel="X" name="resolution" value="1000" units="1/cm"/>
+          <inkml:channelProperty channel="Y" name="resolution" value="1000" units="1/cm"/>
+        </inkml:channelProperties>
+      </inkml:inkSource>
+      <inkml:timestamp xml:id="ts0" timeString="2021-09-06T15:31:02.725"/>
+    </inkml:context>
+    <inkml:brush xml:id="br0">
+      <inkml:brushProperty name="width" value="0.05" units="cm"/>
+      <inkml:brushProperty name="height" value="0.05" units="cm"/>
+      <inkml:brushProperty name="ignorePressure" value="1"/>
+    </inkml:brush>
+  </inkml:definitions>
+  <inkml:trace contextRef="#ctx0" brushRef="#br0">246 1746,'-11'968,"1"-236,7-117,0 125,-7 110,-93 1600,0-43,103-2383,-3 409,5-403,0-57,0-29</inkml:trace>
+  <inkml:trace contextRef="#ctx0" brushRef="#br0" timeOffset="2800.8">244 1745,'28'-7,"0"0,1 2,42-2,-20 2,394-24,-72 19,109 3,3461 70,-3342-34,-73-2,-88-4,-340-17,507 37,-452-24,285 73,-116 8,-317-99,-1 1,0 1,1-1,-1 1,0 0,-1 0,1 1,0 0,-1 0,0 0,0 1,0-1,-1 1,1 0,-1 1,0-1,-1 1,0 0,1-1,-2 1,1 1,-1-1,0 0,0 1,0-1,-1 1,1 11,2 25,-2 0,-1 0,-9 67,-31 137,28-187,-79 433,-85 491,43 7,40 206,35-403,51-726,-80 1232,86-1297,-36 735,-51-2,77-676,-157 772,149-765,8-32,1 1,-7 54,16-88,0 0,0 1,0-1,0 1,-1-1,1 0,-1 1,0-1,0 0,0 0,0 0,0 1,0-1,-1 0,1-1,0 1,-1 0,0 0,1 0,-1-1,0 1,0-1,0 0,0 1,0-1,0 0,-5 1,-2 0,0-1,0 0,0 0,0-1,0 0,-11-2,3 1,-275-13,-559 47,478 10,-1166 100,78-128,874-18,63-33,7-45,35 5,281 59,-306 12,244 9,213-3,-58-3,105 2,1-1,0 0,-1 1,1-1,-1 0,1 0,0 0,0-1,-1 1,1 0,0-1,0 1,0-1,1 0,-1 0,0 0,1 0,-1 0,1 0,0 0,-1 0,1-1,0 1,0 0,1-1,-1 1,0-1,0-4,-1-8,0 0,1-1,2-25,-1 23,3-126,-2 102</inkml:trace>
+  <inkml:trace contextRef="#ctx0" brushRef="#br0" timeOffset="5403.14">2361 239,'0'-6,"0"1,-1-1,1 1,-1-1,0 1,-1 0,1-1,-1 1,0 0,0 0,0 0,-1 0,0 1,0-1,0 1,-7-7,5 6,0 1,-1 0,0 0,0 1,0-1,0 1,0 1,0-1,-1 1,1 0,-1 1,0-1,-7 0,8 1,1 1,-1-1,1 1,-1 0,1 0,-1 0,1 1,-1 0,1 0,0 0,-1 1,-8 3,11-2,0-1,0 1,0 0,0 0,0 1,0-1,1 1,0-1,-1 1,1 0,1 0,-1-1,1 1,-1 1,1-1,0 0,0 5,-8 46,3 0,2 0,6 105,-2-153,1 0,-1 0,2 0,-1 0,1-1,-1 1,2 0,-1-1,6 11,-6-15,0 0,-1 0,1 0,0 0,0 0,0-1,1 1,-1 0,0-1,1 0,-1 0,0 1,1-1,0-1,-1 1,1 0,0-1,-1 1,1-1,0 0,-1 0,1 0,0 0,0 0,-1-1,6 0,13-5,1-1,-1 0,-1-2,1 0,-2-1,1-1,-1-1,-1-1,0-1,-1 0,21-23,-28 24,-1-1,0 1,-1-2,-1 1,8-22,6-11,-8 32,-5 25,-3 37,-5 13,-4 0,-20 109,-44 121,58-253,-43 150,42-155,-2 0,0-1,-30 47,37-70,0 0,0-1,-1 0,0-1,0 1,0-1,-1-1,0 1,0-1,0-1,-1 1,1-1,-1-1,0 0,-1 0,1-1,0 0,-1 0,1-1,-1-1,-9 1,-18-3,-1 0,1-3,-72-18,102 21,-80-23,81 23,0 0,0-1,0 0,1 0,-1 0,1-1,0 0,0 0,0 0,0 0,-4-7,8 10,1 1,-1-1,1 0,-1 0,1 0,-1 0,1 0,0 0,-1 1,1-1,0 0,0 0,0 0,0 0,0 0,0 0,0 0,0 0,0 0,0 0,0 0,1 0,-1 0,0 0,1 0,-1 0,0 0,1 0,0 1,-1-1,1 0,-1 0,1 1,0-1,1-1,31-17,-31 18,55-20</inkml:trace>
+  <inkml:trace contextRef="#ctx0" brushRef="#br0" timeOffset="6317.25">2598 1163,'14'1,"-1"-2,1 1,0-2,-1 0,18-5,-23 4,0 0,-1-1,1 0,-1 0,0-1,0 0,-1 0,0 0,12-13,-10 9,115-136,-111 130,-2-1,0 0,-1 0,-1-1,0-1,-1 1,9-36,-16 51,1 0,0 0,-1 0,0 0,1 0,-1 0,0 0,0 0,0 0,-1 0,1 0,0 0,-1-1,1 1,-1 0,0 1,0-1,0 0,0 0,0 0,-1-1,1 2,-1 0,1 0,-1 0,0 1,1-1,-1 0,1 1,-1-1,0 1,0 0,1 0,-1 0,0 0,1 0,-1 0,0 0,1 0,-1 1,-2 0,-8 3,0 0,1 1,0 0,0 1,-15 10,-7 6,2 3,1 0,0 2,2 1,-46 61,57-66,1 1,2 1,0 0,2 1,1 0,1 1,1 1,-11 55,20-72,-1 1,1 0,1 0,0-1,1 1,0 0,1-1,0 0,1 0,0 0,1 0,0 0,6 9,1-1,0 0,1-1,1-1,1 0,32 28,-38-38,1 0,0-1,0-1,0 1,1-2,0 1,20 4,-26-7,-1-1,1 0,0 0,0 0,0-1,0 0,0 0,0 0,0 0,0-1,0 0,0 0,0 0,0-1,-1 1,1-1,-1 0,1 0,-1-1,5-3,3-7</inkml:trace>
+  <inkml:trace contextRef="#ctx0" brushRef="#br0" timeOffset="6771.9">3603 0,'0'1756,"-4"-1789,-2-5</inkml:trace>
+  <inkml:trace contextRef="#ctx0" brushRef="#br0" timeOffset="7336.28">3339 795,'4'0,"7"0,27 4,18 7,2 5,-3 0,-7-2,-7-4,-6-4,-4-2,-8-3</inkml:trace>
+  <inkml:trace contextRef="#ctx0" brushRef="#br0" timeOffset="8467.8">1646 2618,'-1'20,"-1"1,-7 30,-1 8,-44 685,47 5,7-680,0 2,-2-9,4 1,16 109,-17-164,0-1,1 1,0-1,1 0,-1 0,1 0,1 0,-1 0,1-1,7 10,-8-13,0-1,1 1,-1-1,0 1,1-1,0 0,0-1,-1 1,1 0,0-1,0 0,0 0,0 0,1-1,-1 1,0-1,0 0,0 0,0-1,5 0,42-6,0-2,-1-2,-1-3,0-2,0-1,-2-3,0-2,-2-2,0-2,-2-2,40-34,-69 50,0-1,-1 0,-1-2,0 1,0-1,-2-1,0 0,-1-1,0 1,-2-2,0 1,6-24,1-19,-2-1,5-86,-3 24,21-292,-35 328,-5-1,-25-151,29 239,-42-191,35 161,-2 1,-1 1,-1 0,-21-36,30 59,-1 0,1 0,-1 1,0 0,0 0,0 0,-1 0,1 0,-1 1,0 0,0 0,0 0,0 1,0 0,-1 0,1 0,-1 0,-10-1,-4 2,1 0,-1 2,0 0,-23 4,-16 1,-145 2,152-7</inkml:trace>
+  <inkml:trace contextRef="#ctx0" brushRef="#br0" timeOffset="9422.43">4716 3306,'0'-3,"0"0,0 1,-1-1,1 1,-1-1,1 0,-1 1,0-1,0 1,0 0,0-1,0 1,0 0,-1-1,1 1,-1 0,0 0,0 0,0 0,1 1,-2-1,1 0,0 1,0 0,0-1,-1 1,1 0,-1 0,1 0,-1 0,1 1,-1-1,1 1,-1-1,0 1,1 0,-1 0,1 0,-6 1,-3 0,-1 0,1 1,-1 1,1-1,0 2,0 0,-19 9,-3 7,1 1,1 2,1 1,1 1,1 2,1 1,-41 55,22-18,4 1,-63 133,43-51,7 2,7 2,6 3,7 1,7 1,-12 233,39-381,-2 42,2 0,1 1,15 91,-12-128,1-1,0 0,1 1,0-1,2-1,-1 1,15 20,-15-26,0-1,1 0,-1 0,1-1,1 0,-1 0,1 0,0-1,0 0,1-1,-1 0,1 0,12 3,3-2,1 0,0-2,0-1,0 0,0-2,0-1,0-1,0-1,0-2,0 0,32-12,-1-3,0-2,-1-3,82-50,-95 49,-1-3,-1-1,-1-1,-2-3,-2-1,56-70,-68 74,-2-2,-1-1,-1-1,-2 0,-1-1,-2-1,-2 0,-2-1,7-42,-8 14,-4-1,-2-72,-18-126,12 230,-7-83,-25-118,25 190,-2 0,-1 1,-3 1,-2 0,-36-64,50 99,-1 1,0 0,-1 0,0 1,0 0,0 0,-1 0,0 1,0-1,-1 2,0-1,0 1,0 0,0 1,-1 0,0 0,-16-4,-102-33,97 33</inkml:trace>
+  <inkml:trace contextRef="#ctx0" brushRef="#br0" timeOffset="10185.99">6567 3835,'-11'13,"0"0,0 0,2 1,0 0,0 1,-9 22,0 0,-58 119,7 3,7 3,7 2,8 3,6 2,-20 199,42-85,20-231,3-1,1 0,18 71,-19-107,0 1,1-1,1 0,0 0,1 0,1-1,13 19,-17-28,-1-1,1 1,0-1,0 0,1 0,-1-1,1 1,-1-1,1 0,0-1,1 1,-1-1,0 0,1 0,-1 0,1-1,-1 0,1 0,0 0,0-1,-1 0,1 0,7-1,-2-2,0 1,0-1,0-1,-1 0,0 0,1-1,-2-1,1 1,11-10,10-10,36-37,-61 57,38-42,-1-1,-3-2,-2-2,-2-1,-2-2,-3-2,-3 0,-2-2,-2-1,-3-1,-3-1,-3-1,12-98,-6-249,-35 2,14 394,-1 6,0-33,-2 1,-17-79,18 111,0-1,-1 1,1-1,-2 1,1 0,-1 0,0 0,-1 0,0 1,0 0,-1 0,0 0,0 1,0 0,-1 0,0 0,0 1,0 0,-16-7,8 7,-1 2,0 0,0 1,0 0,0 1,-25 3,24-2,-15 0</inkml:trace>
+  <inkml:trace contextRef="#ctx0" brushRef="#br0" timeOffset="11171.55">3710 6667,'-4'0,"0"1,0 1,0-1,0 0,0 1,1 0,-1 0,1 0,-1 0,1 0,-5 5,-4 2,-72 54,4 4,-140 149,-102 188,242-286,-86 168,125-203,4 1,4 2,-25 101,48-147,2 0,-5 72,12-92,2 1,0 0,1-1,1 1,1-1,1 0,8 22,-11-35,0-1,1 1,0-1,1 0,-1 0,1 0,0-1,1 1,-1-1,1 0,0 0,0-1,1 1,-1-1,13 7,-10-8,0 0,0-1,0 0,0 0,1 0,-1-1,0-1,1 1,-1-1,1-1,12-1,6-4,0-1,-1-2,0 0,0-2,-1 0,43-29,20-18,-2-5,-4-3,96-99,186-256,-323 369,-2-2,-3-2,-3-2,-2 0,-2-2,31-97,-49 119,-1-2,-2 1,-1-1,-2 0,-2-1,-2 1,-5-48,3 72,-2-1,0 1,-1 0,0 0,-2 0,0 1,0-1,-2 1,0 1,0 0,-1 0,-1 0,-1 1,0 1,0 0,-1 0,0 1,-1 1,-1 0,-14-8,6 7,0 1,-1 1,-1 1,1 1,-1 1,-1 1,1 1,-1 1,-42 1,38 2</inkml:trace>
+  <inkml:trace contextRef="#ctx0" brushRef="#br0" timeOffset="11933">6356 7168,'-7'1,"0"0,1 0,-1 1,1-1,-1 2,1-1,0 1,-7 3,-6 3,-22 10,1 2,1 2,1 2,1 1,1 2,1 2,2 1,1 1,1 2,2 1,-33 52,32-37,1 1,3 2,2 1,3 0,2 2,2 0,3 1,-10 84,17-81,2 1,3 0,6 72,-2-114,0 1,2 0,0-1,1 1,1-1,0 0,2-1,0 0,1 0,1-1,1 0,0-1,22 25,-23-33,-1 0,1-1,1 0,-1 0,1-1,0-1,1 0,-1 0,1-1,0-1,0 0,0 0,0-1,1-1,-1 0,1-1,16-1,-5-1,0-1,-1-1,1-2,-1 0,0-1,0-1,-1-1,24-14,-15 6,-2-2,0-2,-1 0,-1-2,-1-1,-1-1,-1-1,-1-2,-1 0,-2-1,-1-1,-2 0,0-2,-2 0,13-43,-3-10,-4-1,-4-1,8-124,-17 59,-14-174,0 245,-4 0,-31-123,28 156,-2 2,-2 0,-2 0,-3 2,-38-61,54 94,-1 1,0 0,-1 0,0 0,-1 1,0 1,0 0,-1 0,0 0,-1 1,1 1,-1 0,0 0,-1 1,1 1,-22-6,0 7</inkml:trace>
+  <inkml:trace contextRef="#ctx0" brushRef="#br0" timeOffset="14732.24">4239 13017,'0'9,"0"16,0 27,0 13,0 10,0 0,0-8,0-5,0-15</inkml:trace>
+  <inkml:trace contextRef="#ctx0" brushRef="#br0" timeOffset="15820.49">4239 12777,'11'-1,"0"-1,0-1,0 0,0-1,-1 0,15-7,7-3,23-7,-20 6,2 2,0 1,68-12,-101 23,-1 1,1 0,-1 0,1 0,-1 1,0-1,1 1,-1 0,1-1,-1 2,0-1,0 0,0 1,0-1,0 1,0 0,0 0,4 4,-3-2,0 1,0 0,0 0,-1 0,1 1,-1-1,0 1,-1 0,4 10,-3-3,0-1,0 1,-2 0,1 0,-2 1,1-1,-2 0,0 0,-4 20,1-23,0-1,0 0,-1 1,0-2,-1 1,0 0,0-1,-1 0,0-1,0 0,-1 0,0 0,0-1,-1 0,0-1,0 1,-16 5,-6 3,0-2,0-2,-1-1,-42 7,-6-5,80-11,-1 0,1 0,-1 0,1 0,-1 0,1 0,0 0,-1 0,1 0,-1 0,1 0,0 0,-1 0,1 1,-1-1,1 0,0 0,-1 0,1 1,0-1,-1 0,1 0,0 1,-1-1,1 0,0 1,0-1,-1 0,1 1,0-1,0 1,0-1,0 0,-1 1,1-1,0 1,0-1,0 0,0 1,0-1,0 1,16 16,38 16,-49-30,1 0,43 23,-1 2,-1 2,50 42,-84-61,0 1,-1 1,-1 0,0 0,-1 1,0 0,-1 1,-1 0,0 0,-1 1,-1 0,0 1,-1-1,4 31,-4-15,-1 47,-4-70,0-1,0 0,-1 0,0 0,-1 0,0-1,0 1,-1 0,1-1,-2 1,-5 10,5-14,1-1,-1 0,0 0,0 0,0 0,-1 0,1-1,-1 0,1 0,-1 0,0-1,1 1,-1-1,0 0,0-1,0 1,0-1,0 0,0 0,0-1,0 1,-6-2,-8-2,1 0,-1-1,1 0,-26-13,10 1,-53-37,70 42,-18-11</inkml:trace>
+  <inkml:trace contextRef="#ctx0" brushRef="#br0" timeOffset="16954.21">1011 15265,'0'32,"0"136,0 152,0 193,-9 121,-3 209,0 83,3 47,11-40,6-115,11-143,6-163,3-165,2-159,-5-133,-1-105,-1-69,-5-15</inkml:trace>
+  <inkml:trace contextRef="#ctx0" brushRef="#br0" timeOffset="18948.02">1248 15105,'0'-3,"0"0,-1 0,1 0,1 0,-1-1,0 1,1 0,0 0,0 0,0 0,0 0,0 0,0 1,1-1,-1 0,1 1,0-1,0 1,0-1,0 1,0 0,1 0,-1 0,1 0,-1 0,1 0,0 1,0 0,4-3,32-14,1 2,0 1,82-18,62-7,369-30,216 52,-144 37,1309 108,-1541-98,3720 347,-3584-322,-354-40,-174-14,0 0,-1 0,1 0,0 0,0 0,0 0,0 0,0 0,-1 0,1 1,0-1,0 0,0 1,0-1,-1 0,1 1,0-1,-1 1,1-1,0 1,-1 0,1-1,0 1,-1 0,1-1,-1 1,1 0,-1-1,0 1,1 0,-1 0,0 0,1 0,-1 1,-5 35,-1-10,-19 256,22-235,-20 266,-19 149,-26 146,-25 132,-90 547,-144 1193,285-2018,19-105,16 235,8-567,0-17,0 0,-1 1,0-1,0 1,-1-1,-1 0,-3 14,4-20,0-1,-1 1,0-1,1 1,-1-1,0 0,0 0,0 1,-1-2,1 1,0 0,-1 0,1-1,-1 1,0-1,1 0,-1 0,0 0,0 0,0 0,0-1,0 1,0-1,0 0,0 0,0 0,1 0,-5-1,-41-3,0-2,1-2,-66-21,14 5,-226-52,-87-11,-1503-244,-30 170,1871 159,-5-1,-132 12,186-4,1 0,-36 14,-1 0,-206 50,-495 151,340-86,338-114,-2-3,0-4,-95 2,129-12,0-3,-1-3,1-1,-62-14,-196-52,263 62,1 2,-62 1,-49-7,55 2,74 9</inkml:trace>
+  <inkml:trace contextRef="#ctx0" brushRef="#br0" timeOffset="20484.45">2466 16932,'1'9,"0"-1,0 0,1 0,0 0,4 10,2 6,30 136,-24-92,3 0,2-1,32 70,-47-128,0-1,0 0,1 0,0-1,0 1,1-1,11 11,-15-17,0 1,0-1,0 0,0 1,1-1,-1 0,0 0,1 0,-1-1,1 1,-1-1,1 1,-1-1,1 0,-1 0,1 0,-1 0,1 0,-1 0,1-1,-1 1,1-1,-1 0,0 0,1 0,-1 0,0 0,0 0,1-1,-1 1,3-4,11-8,0-2,-1 0,-1 0,-1-2,0 0,-1 0,15-27,62-144,-81 169,34-84,-4-2,26-115,-50 156,-3 0,-2 0,-4-1,-5-127,0 184,-1 1,0-1,0 1,-1-1,1 1,-2-1,1 1,-1 0,-4-8,4 12,1 0,0 1,-1-1,1 0,-1 1,0 0,1 0,-1 0,0 0,-1 0,1 0,0 1,0 0,-1-1,1 1,-1 0,1 1,-1-1,1 1,-1-1,-4 1,-8-1,1 1,0 0,-1 1,1 1,-1 0,1 1,0 1,0 0,1 1,-1 0,1 1,0 1,1 1,0-1,0 2,0 0,1 1,0 0,1 0,0 2,1-1,-10 15,-115 140,127-155,1 0,-1 1,2 0,0 0,0 0,1 1,1 0,0 0,1 0,0 0,0 15,-1 20,5 85,1-68,-2-39</inkml:trace>
+  <inkml:trace contextRef="#ctx0" brushRef="#br0" timeOffset="21595.91">5085 16667,'-5'-5,"-1"2,0-1,0 0,0 1,0 0,0 0,-1 1,0 0,-6-1,-64-11,73 14,-21-4,-1 1,1 1,-1 2,-35 3,52-2,1 1,0 0,0 0,0 1,0-1,1 2,-1-1,1 1,0 1,0-1,0 1,0 0,1 1,0 0,0 0,0 0,-8 13,-2 7,2 1,0 1,2 0,1 1,1 0,-6 34,-26 192,14 75,26-278,3 1,2-1,2 0,17 70,-20-111,1-1,1 1,0 0,0-1,1 0,1 0,-1-1,2 1,-1-1,1-1,1 1,-1-1,17 13,-13-14,0 0,0-1,0 0,1-1,0-1,0 1,0-2,0 0,1 0,-1-1,22 0,-8-2,1-1,-1-2,0-1,0 0,0-2,-1-1,0-1,0-1,34-18,-6-2,-1-2,-1-1,46-42,-58 43,-2-2,-1-2,-2-1,-2-2,52-78,-67 88,-2 0,-1-1,-1 0,-1-1,-2-1,-1 0,-1 0,-2-1,-2 0,2-38,-4 21,-3 0,-1 0,-3 0,-1 1,-3-1,-20-60,28 105,-1 0,0-1,0 1,-1 0,1 0,-1 1,0-1,0 0,0 1,0 0,-1-1,0 1,1 1,-1-1,0 0,0 1,0 0,-1 0,1 0,-1 1,1-1,-1 1,1 0,-1 0,1 1,-9-1,-8 2,0 0,0 1,1 2,-34 8,37-7,-17 3,0 2,1 2,-53 26,60-24</inkml:trace>
+  <inkml:trace contextRef="#ctx0" brushRef="#br0" timeOffset="22832.84">8420 17063,'-27'30,"2"1,1 1,1 1,2 0,-18 40,36-66,-15 29,2 0,1 1,2 0,2 1,-9 56,11-32,3-1,3 110,5-146,0 0,1 0,2 0,0-1,2 0,1 0,0 0,2-1,1-1,1 0,0 0,2-1,0 0,2-2,0 0,1 0,1-2,0 0,2-1,0-1,25 15,-24-17,1 0,1-2,0 0,0-2,1 0,0-2,0-1,1-1,25 3,-39-7,-1-1,0 0,1 0,-1-1,0-1,0 1,0-2,0 1,0-1,0-1,0 0,-1 0,0-1,0 0,0-1,-1 0,1 0,-1-1,-1 0,0 0,0-1,0 1,-1-2,8-11,3-15,-1 0,-3 0,0-2,-3 1,10-54,-4 16,7-38,-6-2,-5 0,-4 0,-12-186,3 289,0-1,0 1,-1 0,-1 0,0-1,0 1,-1 1,0-1,-1 1,-12-20,11 22,0 1,-1 0,1 0,-2 0,1 1,-1 0,0 1,0 0,0 0,-1 0,0 1,1 0,-14-3,-13-2,-1 1,1 2,-66-4,-111 11,125 2,-65-1,121-1</inkml:trace>
+  <inkml:trace contextRef="#ctx0" brushRef="#br0" timeOffset="26065.09">2837 17011,'0'0</inkml:trace>
+  <inkml:trace contextRef="#ctx0" brushRef="#br0" timeOffset="27931.59">4610 17409</inkml:trace>
+  <inkml:trace contextRef="#ctx0" brushRef="#br0" timeOffset="28631.65">4768 17514,'0'0</inkml:trace>
+  <inkml:trace contextRef="#ctx0" brushRef="#br0" timeOffset="30402.1">5166 17355</inkml:trace>
+  <inkml:trace contextRef="#ctx0" brushRef="#br0" timeOffset="30762.77">4953 17700</inkml:trace>
+  <inkml:trace contextRef="#ctx0" brushRef="#br0" timeOffset="31117.04">4953 17409</inkml:trace>
+  <inkml:trace contextRef="#ctx0" brushRef="#br0" timeOffset="48078.32">8817 6401,'4'1,"0"1,0-1,1 1,-1 0,0 0,-1 0,1 0,0 1,-1-1,6 6,2 0,57 47,83 85,-108-98,195 199,52 84,445 663,-76 57,-313-457,-46-55,-57-83,-56-86,25 99,-175-368,-5 2,37 192,-21 241,-45 4,-5-191,5-113,-1 279,-44 2,-162 401,-74-31,-94 147,-94-37,446-954,-45 63,64-99,1-1,0 1,-1 0,1-1,-1 1,1 0,-1-1,1 1,-1-1,0 1,1-1,-1 1,0-1,1 1,-1-1,0 1,0-1,1 0,-1 0,0 1,0-1,1 0,-3 0,-2-15,9-39,-3 47,15-232,-15 205</inkml:trace>
+  <inkml:trace contextRef="#ctx0" brushRef="#br0" timeOffset="48881.38">11091 18096,'2'135,"-8"190,3-285,-3-1,-1 1,-2-1,-1-1,-2 0,-18 37,27-68,-12 34,15-41,0 1,0-1,0 0,0 1,0-1,0 1,0-1,0 0,0 1,0-1,0 0,0 1,0-1,0 0,1 1,-1-1,0 0,0 1,0-1,0 0,1 0,-1 1,0-1,0 0,1 0,-1 1,0-1,1 0,-1 0,0 0,1 0,-1 1,0-1,1 0,-1 0,26-8,36-28,-2-3,59-51,-34 25,45-32,108-78,-193 146</inkml:trace>
+  <inkml:trace contextRef="#ctx0" brushRef="#br0" timeOffset="50148.72">8764 6323,'0'4,"0"20,0 15,0 18,0 14,0 3,0-6,0-2,0-7,-4-18,-3-29,2-27,0-9</inkml:trace>
+  <inkml:trace contextRef="#ctx0" brushRef="#br0" timeOffset="50660.95">8737 5978,'9'0,"8"0,5 0,3 5,2 0,2 1,-1-2,0-1,0-1,-1-1,0 0,-1-1,-4 0</inkml:trace>
+</inkml:ink>
+</file>
+
 <file path=word/theme/theme1.xml><?xml version="1.0" encoding="utf-8"?>
 <a:theme xmlns:a="http://schemas.openxmlformats.org/drawingml/2006/main" name="Office Theme">
   <a:themeElements>
@@ -7351,6 +7888,12 @@
 </file>
 
 <file path=customXml/item1.xml><?xml version="1.0" encoding="utf-8"?>
+<p:properties xmlns:p="http://schemas.microsoft.com/office/2006/metadata/properties" xmlns:xsi="http://www.w3.org/2001/XMLSchema-instance" xmlns:pc="http://schemas.microsoft.com/office/infopath/2007/PartnerControls">
+  <documentManagement/>
+</p:properties>
+</file>
+
+<file path=customXml/item2.xml><?xml version="1.0" encoding="utf-8"?>
 <ct:contentTypeSchema xmlns:ct="http://schemas.microsoft.com/office/2006/metadata/contentType" xmlns:ma="http://schemas.microsoft.com/office/2006/metadata/properties/metaAttributes" ct:_="" ma:_="" ma:contentTypeName="Document" ma:contentTypeID="0x010100C2456D76E442E941A7D07659245C690E" ma:contentTypeVersion="3" ma:contentTypeDescription="Create a new document." ma:contentTypeScope="" ma:versionID="1658e4d1b14a8cdd290655e61c012709">
   <xsd:schema xmlns:xsd="http://www.w3.org/2001/XMLSchema" xmlns:xs="http://www.w3.org/2001/XMLSchema" xmlns:p="http://schemas.microsoft.com/office/2006/metadata/properties" xmlns:ns3="0d8fb285-bb51-4b3f-a22d-d7cf911ad609" targetNamespace="http://schemas.microsoft.com/office/2006/metadata/properties" ma:root="true" ma:fieldsID="4cf4ef3039c78f15937543529c4df049" ns3:_="">
     <xsd:import namespace="0d8fb285-bb51-4b3f-a22d-d7cf911ad609"/>
@@ -7504,12 +8047,6 @@
 </ct:contentTypeSchema>
 </file>
 
-<file path=customXml/item2.xml><?xml version="1.0" encoding="utf-8"?>
-<p:properties xmlns:p="http://schemas.microsoft.com/office/2006/metadata/properties" xmlns:xsi="http://www.w3.org/2001/XMLSchema-instance" xmlns:pc="http://schemas.microsoft.com/office/infopath/2007/PartnerControls">
-  <documentManagement/>
-</p:properties>
-</file>
-
 <file path=customXml/item3.xml><?xml version="1.0" encoding="utf-8"?>
 <?mso-contentType ?>
 <FormTemplates xmlns="http://schemas.microsoft.com/sharepoint/v3/contenttype/forms">
@@ -7520,6 +8057,15 @@
 </file>
 
 <file path=customXml/itemProps1.xml><?xml version="1.0" encoding="utf-8"?>
+<ds:datastoreItem xmlns:ds="http://schemas.openxmlformats.org/officeDocument/2006/customXml" ds:itemID="{3C7BA691-97AE-4EDB-BC06-DF933D483F0E}">
+  <ds:schemaRefs>
+    <ds:schemaRef ds:uri="http://schemas.microsoft.com/office/2006/metadata/properties"/>
+    <ds:schemaRef ds:uri="http://schemas.microsoft.com/office/infopath/2007/PartnerControls"/>
+  </ds:schemaRefs>
+</ds:datastoreItem>
+</file>
+
+<file path=customXml/itemProps2.xml><?xml version="1.0" encoding="utf-8"?>
 <ds:datastoreItem xmlns:ds="http://schemas.openxmlformats.org/officeDocument/2006/customXml" ds:itemID="{2E418305-8109-466C-9710-9DC9C138F952}">
   <ds:schemaRefs>
     <ds:schemaRef ds:uri="http://schemas.microsoft.com/office/2006/metadata/contentType"/>
@@ -7537,15 +8083,6 @@
 </ds:datastoreItem>
 </file>
 
-<file path=customXml/itemProps2.xml><?xml version="1.0" encoding="utf-8"?>
-<ds:datastoreItem xmlns:ds="http://schemas.openxmlformats.org/officeDocument/2006/customXml" ds:itemID="{3C7BA691-97AE-4EDB-BC06-DF933D483F0E}">
-  <ds:schemaRefs>
-    <ds:schemaRef ds:uri="http://schemas.microsoft.com/office/2006/metadata/properties"/>
-    <ds:schemaRef ds:uri="http://schemas.microsoft.com/office/infopath/2007/PartnerControls"/>
-  </ds:schemaRefs>
-</ds:datastoreItem>
-</file>
-
 <file path=customXml/itemProps3.xml><?xml version="1.0" encoding="utf-8"?>
 <ds:datastoreItem xmlns:ds="http://schemas.openxmlformats.org/officeDocument/2006/customXml" ds:itemID="{1A069C93-D50E-49E9-A1B0-BC752D125CF1}">
   <ds:schemaRefs>

</xml_diff>